<commit_message>
final commit, finished everything
</commit_message>
<xml_diff>
--- a/ILP-Report.docx
+++ b/ILP-Report.docx
@@ -9679,7 +9679,7 @@
         <w:pStyle w:val="a3"/>
         <w:ind w:left="930" w:firstLineChars="0" w:firstLine="0"/>
         <w:rPr>
-          <w:rFonts w:ascii="Times New Roman" w:hAnsi="Times New Roman" w:cs="Times New Roman"/>
+          <w:rFonts w:ascii="Times New Roman" w:hAnsi="Times New Roman" w:cs="Times New Roman" w:hint="eastAsia"/>
           <w:kern w:val="0"/>
           <w:sz w:val="24"/>
           <w:szCs w:val="24"/>
@@ -9818,6 +9818,78 @@
           <w:szCs w:val="24"/>
         </w:rPr>
         <w:t xml:space="preserve">Then, the path with the shortest distance will be selected for the final path for these two points. </w:t>
+      </w:r>
+      <w:r>
+        <w:rPr>
+          <w:rFonts w:ascii="Times New Roman" w:hAnsi="Times New Roman" w:cs="Times New Roman"/>
+          <w:kern w:val="0"/>
+          <w:sz w:val="24"/>
+          <w:szCs w:val="24"/>
+        </w:rPr>
+        <w:t>I</w:t>
+      </w:r>
+      <w:r>
+        <w:rPr>
+          <w:rFonts w:ascii="Times New Roman" w:hAnsi="Times New Roman" w:cs="Times New Roman" w:hint="eastAsia"/>
+          <w:kern w:val="0"/>
+          <w:sz w:val="24"/>
+          <w:szCs w:val="24"/>
+        </w:rPr>
+        <w:t>f</w:t>
+      </w:r>
+      <w:r>
+        <w:rPr>
+          <w:rFonts w:ascii="Times New Roman" w:hAnsi="Times New Roman" w:cs="Times New Roman"/>
+          <w:kern w:val="0"/>
+          <w:sz w:val="24"/>
+          <w:szCs w:val="24"/>
+        </w:rPr>
+        <w:t xml:space="preserve"> </w:t>
+      </w:r>
+      <w:r>
+        <w:rPr>
+          <w:rFonts w:ascii="Times New Roman" w:hAnsi="Times New Roman" w:cs="Times New Roman" w:hint="eastAsia"/>
+          <w:kern w:val="0"/>
+          <w:sz w:val="24"/>
+          <w:szCs w:val="24"/>
+        </w:rPr>
+        <w:t>t</w:t>
+      </w:r>
+      <w:r>
+        <w:rPr>
+          <w:rFonts w:ascii="Times New Roman" w:hAnsi="Times New Roman" w:cs="Times New Roman"/>
+          <w:kern w:val="0"/>
+          <w:sz w:val="24"/>
+          <w:szCs w:val="24"/>
+        </w:rPr>
+        <w:t xml:space="preserve">he system </w:t>
+      </w:r>
+      <w:r>
+        <w:rPr>
+          <w:rFonts w:ascii="Times New Roman" w:hAnsi="Times New Roman" w:cs="Times New Roman"/>
+          <w:kern w:val="0"/>
+          <w:sz w:val="24"/>
+          <w:szCs w:val="24"/>
+        </w:rPr>
+        <w:t>fails</w:t>
+      </w:r>
+      <w:r>
+        <w:rPr>
+          <w:rFonts w:ascii="Times New Roman" w:hAnsi="Times New Roman" w:cs="Times New Roman"/>
+          <w:kern w:val="0"/>
+          <w:sz w:val="24"/>
+          <w:szCs w:val="24"/>
+        </w:rPr>
+        <w:t xml:space="preserve"> to find a path in the end, it will keep generate random landmarks and try to find th</w:t>
+      </w:r>
+      <w:r>
+        <w:rPr>
+          <w:rFonts w:ascii="Times New Roman" w:hAnsi="Times New Roman" w:cs="Times New Roman"/>
+          <w:kern w:val="0"/>
+          <w:sz w:val="24"/>
+          <w:szCs w:val="24"/>
+        </w:rPr>
+        <w:t xml:space="preserve">e path through it. </w:t>
       </w:r>
     </w:p>
     <w:p>
@@ -10055,9 +10127,9 @@
           <w:noProof/>
         </w:rPr>
         <w:drawing>
-          <wp:inline distT="0" distB="0" distL="0" distR="0" wp14:anchorId="3E9C787E" wp14:editId="13C757F6">
-            <wp:extent cx="5274310" cy="1149985"/>
-            <wp:effectExtent l="0" t="0" r="2540" b="0"/>
+          <wp:inline distT="0" distB="0" distL="0" distR="0" wp14:anchorId="3E9C787E" wp14:editId="3CCCE24B">
+            <wp:extent cx="4429760" cy="965843"/>
+            <wp:effectExtent l="0" t="0" r="8890" b="5715"/>
             <wp:docPr id="9" name="图片 9" descr="图片包含 物体, 游戏机, 钟表&#10;&#10;描述已自动生成"/>
             <wp:cNvGraphicFramePr>
               <a:graphicFrameLocks xmlns:a="http://schemas.openxmlformats.org/drawingml/2006/main" noChangeAspect="1"/>
@@ -10078,7 +10150,7 @@
                   <pic:spPr>
                     <a:xfrm>
                       <a:off x="0" y="0"/>
-                      <a:ext cx="5274310" cy="1149985"/>
+                      <a:ext cx="4449197" cy="970081"/>
                     </a:xfrm>
                     <a:prstGeom prst="rect">
                       <a:avLst/>
@@ -10089,12 +10161,6 @@
             </a:graphic>
           </wp:inline>
         </w:drawing>
-      </w:r>
-      <w:r>
-        <w:rPr>
-          <w:noProof/>
-        </w:rPr>
-        <w:t xml:space="preserve"> </w:t>
       </w:r>
     </w:p>
     <w:p>

</xml_diff>